<commit_message>
Revisões após primeira análise
</commit_message>
<xml_diff>
--- a/Book - Data Science.docx
+++ b/Book - Data Science.docx
@@ -19726,8 +19726,6 @@
         </w:rPr>
         <w:t xml:space="preserve"> – Conjunto de Dados do Campo</w:t>
       </w:r>
-      <w:bookmarkStart w:id="41" w:name="_GoBack"/>
-      <w:bookmarkEnd w:id="41"/>
     </w:p>
     <w:p>
       <w:pPr>
@@ -19737,12 +19735,14 @@
         <w:rPr>
           <w:rFonts w:ascii="inherit" w:hAnsi="inherit"/>
           <w:color w:val="000000"/>
-        </w:rPr>
-      </w:pPr>
-      <w:r>
-        <w:rPr>
-          <w:rFonts w:ascii="inherit" w:hAnsi="inherit"/>
-          <w:color w:val="000000"/>
+          <w:lang w:val="en-US"/>
+        </w:rPr>
+      </w:pPr>
+      <w:r>
+        <w:rPr>
+          <w:rFonts w:ascii="inherit" w:hAnsi="inherit"/>
+          <w:color w:val="000000"/>
+          <w:lang w:val="en-US"/>
         </w:rPr>
         <w:t>set(</w:t>
       </w:r>
@@ -19751,6 +19751,7 @@
         <w:rPr>
           <w:rFonts w:ascii="inherit" w:hAnsi="inherit"/>
           <w:color w:val="000000"/>
+          <w:lang w:val="en-US"/>
         </w:rPr>
         <w:t>df</w:t>
       </w:r>
@@ -19759,24 +19760,9 @@
         <w:rPr>
           <w:rFonts w:ascii="inherit" w:hAnsi="inherit"/>
           <w:color w:val="000000"/>
-        </w:rPr>
-        <w:t>['</w:t>
-      </w:r>
-      <w:proofErr w:type="spellStart"/>
-      <w:r>
-        <w:rPr>
-          <w:rFonts w:ascii="inherit" w:hAnsi="inherit"/>
-          <w:color w:val="000000"/>
-        </w:rPr>
-        <w:t>Fuel</w:t>
-      </w:r>
-      <w:proofErr w:type="spellEnd"/>
-      <w:r>
-        <w:rPr>
-          <w:rFonts w:ascii="inherit" w:hAnsi="inherit"/>
-          <w:color w:val="000000"/>
-        </w:rPr>
-        <w:t>'])</w:t>
+          <w:lang w:val="en-US"/>
+        </w:rPr>
+        <w:t>['Fuel'])</w:t>
       </w:r>
     </w:p>
     <w:p>
@@ -19860,11 +19846,11 @@
       <w:pPr>
         <w:pStyle w:val="Ttulo2"/>
       </w:pPr>
-      <w:bookmarkStart w:id="42" w:name="_Toc501637649"/>
+      <w:bookmarkStart w:id="41" w:name="_Toc501637649"/>
       <w:r>
         <w:t>Indexando e selecionando dados no Pandas</w:t>
       </w:r>
-      <w:bookmarkEnd w:id="42"/>
+      <w:bookmarkEnd w:id="41"/>
     </w:p>
     <w:p>
       <w:pPr>
@@ -20871,11 +20857,11 @@
       <w:pPr>
         <w:pStyle w:val="Ttulo1"/>
       </w:pPr>
-      <w:bookmarkStart w:id="43" w:name="_Toc501637650"/>
+      <w:bookmarkStart w:id="42" w:name="_Toc501637650"/>
       <w:r>
         <w:t>Prática de limpeza</w:t>
       </w:r>
-      <w:bookmarkEnd w:id="43"/>
+      <w:bookmarkEnd w:id="42"/>
     </w:p>
     <w:p>
       <w:r>
@@ -22926,11 +22912,11 @@
       <w:pPr>
         <w:pStyle w:val="Ttulo1"/>
       </w:pPr>
-      <w:bookmarkStart w:id="44" w:name="_Toc501637651"/>
+      <w:bookmarkStart w:id="43" w:name="_Toc501637651"/>
       <w:r>
         <w:t>Renomeando colunas</w:t>
       </w:r>
-      <w:bookmarkEnd w:id="44"/>
+      <w:bookmarkEnd w:id="43"/>
     </w:p>
     <w:p>
       <w:r>
@@ -23704,7 +23690,7 @@
           <w:lang w:val="en-US"/>
         </w:rPr>
       </w:pPr>
-      <w:bookmarkStart w:id="45" w:name="_Toc501637652"/>
+      <w:bookmarkStart w:id="44" w:name="_Toc501637652"/>
       <w:proofErr w:type="spellStart"/>
       <w:r>
         <w:rPr>
@@ -23740,7 +23726,7 @@
         </w:rPr>
         <w:t>eficiente</w:t>
       </w:r>
-      <w:bookmarkEnd w:id="45"/>
+      <w:bookmarkEnd w:id="44"/>
       <w:proofErr w:type="spellEnd"/>
     </w:p>
     <w:p>
@@ -23942,7 +23928,7 @@
       <w:pPr>
         <w:pStyle w:val="Ttulo1"/>
       </w:pPr>
-      <w:bookmarkStart w:id="46" w:name="_Toc501637655"/>
+      <w:bookmarkStart w:id="45" w:name="_Toc501637655"/>
       <w:proofErr w:type="spellStart"/>
       <w:proofErr w:type="gramStart"/>
       <w:r>
@@ -23972,7 +23958,7 @@
       <w:r>
         <w:t>Appending</w:t>
       </w:r>
-      <w:bookmarkEnd w:id="46"/>
+      <w:bookmarkEnd w:id="45"/>
       <w:proofErr w:type="spellEnd"/>
       <w:r>
         <w:t> </w:t>
@@ -24675,7 +24661,7 @@
       <w:pPr>
         <w:pStyle w:val="Ttulo2"/>
       </w:pPr>
-      <w:bookmarkStart w:id="47" w:name="_Toc501637656"/>
+      <w:bookmarkStart w:id="46" w:name="_Toc501637656"/>
       <w:r>
         <w:lastRenderedPageBreak/>
         <w:t>Adicionando colu</w:t>
@@ -24683,7 +24669,7 @@
       <w:r>
         <w:t>nas</w:t>
       </w:r>
-      <w:bookmarkEnd w:id="47"/>
+      <w:bookmarkEnd w:id="46"/>
     </w:p>
     <w:p/>
     <w:p>
@@ -24700,11 +24686,11 @@
       <w:pPr>
         <w:pStyle w:val="Ttulo3"/>
       </w:pPr>
-      <w:bookmarkStart w:id="48" w:name="_Toc501637657"/>
+      <w:bookmarkStart w:id="47" w:name="_Toc501637657"/>
       <w:r>
         <w:t>Anexando dados</w:t>
       </w:r>
-      <w:bookmarkEnd w:id="48"/>
+      <w:bookmarkEnd w:id="47"/>
     </w:p>
     <w:p>
       <w:r>
@@ -25197,11 +25183,11 @@
       <w:pPr>
         <w:pStyle w:val="Ttulo2"/>
       </w:pPr>
-      <w:bookmarkStart w:id="49" w:name="_Toc501637658"/>
+      <w:bookmarkStart w:id="48" w:name="_Toc501637658"/>
       <w:r>
         <w:t>Crie colunas de cor</w:t>
       </w:r>
-      <w:bookmarkEnd w:id="49"/>
+      <w:bookmarkEnd w:id="48"/>
     </w:p>
     <w:p>
       <w:r>
@@ -25843,7 +25829,7 @@
           <w:lang w:val="en-US"/>
         </w:rPr>
       </w:pPr>
-      <w:bookmarkStart w:id="50" w:name="_Toc501637659"/>
+      <w:bookmarkStart w:id="49" w:name="_Toc501637659"/>
       <w:proofErr w:type="spellStart"/>
       <w:r>
         <w:rPr>
@@ -26098,6 +26084,8 @@
       <w:pPr>
         <w:pStyle w:val="Ttulo1"/>
       </w:pPr>
+      <w:bookmarkStart w:id="50" w:name="_GoBack"/>
+      <w:bookmarkEnd w:id="50"/>
       <w:r>
         <w:t>Query no Pandas</w:t>
       </w:r>
@@ -32196,6 +32184,94 @@
     </w:p>
     <w:p>
       <w:pPr>
+        <w:jc w:val="both"/>
+        <w:rPr>
+          <w:rFonts w:eastAsia="Times New Roman"/>
+          <w:color w:val="000000"/>
+          <w:sz w:val="21"/>
+          <w:szCs w:val="21"/>
+          <w:lang w:eastAsia="pt-BR"/>
+        </w:rPr>
+      </w:pPr>
+    </w:p>
+    <w:p>
+      <w:pPr>
+        <w:pStyle w:val="Ttulo2"/>
+        <w:rPr>
+          <w:rFonts w:eastAsia="Times New Roman"/>
+          <w:lang w:val="en-US" w:eastAsia="pt-BR"/>
+        </w:rPr>
+      </w:pPr>
+      <w:proofErr w:type="gramStart"/>
+      <w:r>
+        <w:rPr>
+          <w:rFonts w:eastAsia="Times New Roman"/>
+          <w:lang w:val="en-US" w:eastAsia="pt-BR"/>
+        </w:rPr>
+        <w:t>Ru</w:t>
+      </w:r>
+      <w:r>
+        <w:rPr>
+          <w:rFonts w:eastAsia="Times New Roman"/>
+          <w:lang w:val="en-US" w:eastAsia="pt-BR"/>
+        </w:rPr>
+        <w:t>n  Python</w:t>
+      </w:r>
+      <w:proofErr w:type="gramEnd"/>
+      <w:r>
+        <w:rPr>
+          <w:rFonts w:eastAsia="Times New Roman"/>
+          <w:lang w:val="en-US" w:eastAsia="pt-BR"/>
+        </w:rPr>
+        <w:t xml:space="preserve"> File</w:t>
+      </w:r>
+    </w:p>
+    <w:p>
+      <w:pPr>
+        <w:jc w:val="both"/>
+        <w:rPr>
+          <w:rFonts w:eastAsia="Times New Roman"/>
+          <w:color w:val="000000"/>
+          <w:sz w:val="21"/>
+          <w:szCs w:val="21"/>
+          <w:lang w:val="en-US" w:eastAsia="pt-BR"/>
+        </w:rPr>
+      </w:pPr>
+      <w:r>
+        <w:rPr>
+          <w:rFonts w:eastAsia="Times New Roman"/>
+          <w:color w:val="000000"/>
+          <w:sz w:val="21"/>
+          <w:szCs w:val="21"/>
+          <w:lang w:val="en-US" w:eastAsia="pt-BR"/>
+        </w:rPr>
+        <w:t>%run -</w:t>
+      </w:r>
+      <w:proofErr w:type="spellStart"/>
+      <w:r>
+        <w:rPr>
+          <w:rFonts w:eastAsia="Times New Roman"/>
+          <w:color w:val="000000"/>
+          <w:sz w:val="21"/>
+          <w:szCs w:val="21"/>
+          <w:lang w:val="en-US" w:eastAsia="pt-BR"/>
+        </w:rPr>
+        <w:t>i</w:t>
+      </w:r>
+      <w:proofErr w:type="spellEnd"/>
+      <w:r>
+        <w:rPr>
+          <w:rFonts w:eastAsia="Times New Roman"/>
+          <w:color w:val="000000"/>
+          <w:sz w:val="21"/>
+          <w:szCs w:val="21"/>
+          <w:lang w:val="en-US" w:eastAsia="pt-BR"/>
+        </w:rPr>
+        <w:t xml:space="preserve"> loadLibraryDefault.py</w:t>
+      </w:r>
+    </w:p>
+    <w:p>
+      <w:pPr>
         <w:pStyle w:val="Ttulo1"/>
         <w:rPr>
           <w:rFonts w:eastAsia="Times New Roman"/>
@@ -32448,7 +32524,7 @@
         </w:rPr>
         <w:t>The Python Standard Library</w:t>
       </w:r>
-      <w:bookmarkEnd w:id="50"/>
+      <w:bookmarkEnd w:id="49"/>
     </w:p>
     <w:p>
       <w:pPr>
@@ -32607,6 +32683,7 @@
         <w:jc w:val="both"/>
       </w:pPr>
       <w:r>
+        <w:lastRenderedPageBreak/>
         <w:t xml:space="preserve">Semana 3 - Aula 2 </w:t>
       </w:r>
       <w:r>
@@ -32678,7 +32755,6 @@
         <w:jc w:val="both"/>
       </w:pPr>
       <w:r>
-        <w:lastRenderedPageBreak/>
         <w:t xml:space="preserve"># Use </w:t>
       </w:r>
       <w:proofErr w:type="spellStart"/>
@@ -36041,7 +36117,7 @@
 </file>
 
 <file path=customXml/itemProps1.xml><?xml version="1.0" encoding="utf-8"?>
-<ds:datastoreItem xmlns:ds="http://schemas.openxmlformats.org/officeDocument/2006/customXml" ds:itemID="{4D796C0B-30BC-4FE9-B492-5C6BB7A28863}">
+<ds:datastoreItem xmlns:ds="http://schemas.openxmlformats.org/officeDocument/2006/customXml" ds:itemID="{36611F85-EAC5-4BD9-8324-3398304405C2}">
   <ds:schemaRefs>
     <ds:schemaRef ds:uri="http://schemas.openxmlformats.org/officeDocument/2006/bibliography"/>
   </ds:schemaRefs>

</xml_diff>